<commit_message>
This is the 4th day im learning git and today im learning branch and head in git
</commit_message>
<xml_diff>
--- a/Git and github.docx
+++ b/Git and github.docx
@@ -2401,6 +2401,8 @@
       <w:pPr>
         <w:jc w:val="center"/>
         <w:rPr>
+          <w:b/>
+          <w:bCs/>
           <w:lang w:val="en-US"/>
         </w:rPr>
       </w:pPr>
@@ -2412,6 +2414,109 @@
         </w:rPr>
         <w:t xml:space="preserve">Branches </w:t>
       </w:r>
+    </w:p>
+    <w:p>
+      <w:pPr>
+        <w:rPr>
+          <w:b/>
+          <w:bCs/>
+          <w:lang w:val="en-US"/>
+        </w:rPr>
+      </w:pPr>
+      <w:r>
+        <w:rPr>
+          <w:b/>
+          <w:bCs/>
+          <w:lang w:val="en-US"/>
+        </w:rPr>
+        <w:t xml:space="preserve">If you have the copy of the same code in multiple </w:t>
+      </w:r>
+      <w:proofErr w:type="gramStart"/>
+      <w:r>
+        <w:rPr>
+          <w:b/>
+          <w:bCs/>
+          <w:lang w:val="en-US"/>
+        </w:rPr>
+        <w:t>environment</w:t>
+      </w:r>
+      <w:proofErr w:type="gramEnd"/>
+      <w:r>
+        <w:rPr>
+          <w:b/>
+          <w:bCs/>
+          <w:lang w:val="en-US"/>
+        </w:rPr>
+        <w:t xml:space="preserve"> like staging, development then they are called as branches.</w:t>
+      </w:r>
+    </w:p>
+    <w:p>
+      <w:pPr>
+        <w:rPr>
+          <w:b/>
+          <w:bCs/>
+          <w:lang w:val="en-US"/>
+        </w:rPr>
+      </w:pPr>
+      <w:r>
+        <w:rPr>
+          <w:b/>
+          <w:bCs/>
+          <w:lang w:val="en-US"/>
+        </w:rPr>
+        <w:t xml:space="preserve">The main codes are kept in master branch. The same codes are kept in </w:t>
+      </w:r>
+      <w:proofErr w:type="gramStart"/>
+      <w:r>
+        <w:rPr>
+          <w:b/>
+          <w:bCs/>
+          <w:lang w:val="en-US"/>
+        </w:rPr>
+        <w:t>staging ,</w:t>
+      </w:r>
+      <w:proofErr w:type="gramEnd"/>
+      <w:r>
+        <w:rPr>
+          <w:b/>
+          <w:bCs/>
+          <w:lang w:val="en-US"/>
+        </w:rPr>
+        <w:t xml:space="preserve"> dev environment like that. </w:t>
+      </w:r>
+    </w:p>
+    <w:p>
+      <w:pPr>
+        <w:rPr>
+          <w:b/>
+          <w:bCs/>
+          <w:lang w:val="en-US"/>
+        </w:rPr>
+      </w:pPr>
+      <w:r>
+        <w:rPr>
+          <w:b/>
+          <w:bCs/>
+          <w:lang w:val="en-US"/>
+        </w:rPr>
+        <w:t>Head represents the latest commit in your repository.</w:t>
+      </w:r>
+    </w:p>
+    <w:p>
+      <w:pPr>
+        <w:rPr>
+          <w:b/>
+          <w:bCs/>
+          <w:lang w:val="en-US"/>
+        </w:rPr>
+      </w:pPr>
+    </w:p>
+    <w:p>
+      <w:pPr>
+        <w:rPr>
+          <w:lang w:val="en-US"/>
+        </w:rPr>
+      </w:pPr>
     </w:p>
     <w:p>
       <w:pPr>

</xml_diff>